<commit_message>
The accuracy stay the same
</commit_message>
<xml_diff>
--- a/Notes.docx
+++ b/Notes.docx
@@ -9,10 +9,13 @@
       <w:r>
         <w:t>First CNN</w:t>
       </w:r>
-      <w:bookmarkStart w:id="0" w:name="_GoBack"/>
-      <w:bookmarkEnd w:id="0"/>
     </w:p>
     <w:p>
+      <w:pPr>
+        <w:rPr>
+          <w:rStyle w:val="Lienhypertexte"/>
+        </w:rPr>
+      </w:pPr>
       <w:r>
         <w:t xml:space="preserve">Use the architecture </w:t>
       </w:r>
@@ -25,7 +28,28 @@
         </w:r>
       </w:hyperlink>
     </w:p>
-    <w:p/>
+    <w:p>
+      <w:pPr>
+        <w:rPr>
+          <w:rStyle w:val="Lienhypertexte"/>
+        </w:rPr>
+      </w:pPr>
+    </w:p>
+    <w:p>
+      <w:pPr>
+        <w:pStyle w:val="Titre"/>
+      </w:pPr>
+      <w:r>
+        <w:t>Example</w:t>
+      </w:r>
+    </w:p>
+    <w:p>
+      <w:r>
+        <w:t>https://github.com/aqibsaeed/Human-Activity-Recognition-using-CNN/blob/master/Activity%20Detection.ipynb</w:t>
+      </w:r>
+      <w:bookmarkStart w:id="0" w:name="_GoBack"/>
+      <w:bookmarkEnd w:id="0"/>
+    </w:p>
     <w:sectPr>
       <w:pgSz w:w="11906" w:h="16838"/>
       <w:pgMar w:top="1440" w:right="1440" w:bottom="1440" w:left="1440" w:header="708" w:footer="708" w:gutter="0"/>
@@ -159,6 +183,7 @@
     <w:lsdException w:name="HTML Sample" w:semiHidden="1" w:unhideWhenUsed="1"/>
     <w:lsdException w:name="HTML Typewriter" w:semiHidden="1" w:unhideWhenUsed="1"/>
     <w:lsdException w:name="HTML Variable" w:semiHidden="1" w:unhideWhenUsed="1"/>
+    <w:lsdException w:name="Normal Table" w:semiHidden="1" w:unhideWhenUsed="1"/>
     <w:lsdException w:name="annotation subject" w:semiHidden="1" w:unhideWhenUsed="1"/>
     <w:lsdException w:name="No List" w:semiHidden="1" w:unhideWhenUsed="1"/>
     <w:lsdException w:name="Outline List 1" w:semiHidden="1" w:unhideWhenUsed="1"/>
@@ -205,8 +230,10 @@
     <w:lsdException w:name="Table Subtle 2" w:semiHidden="1" w:unhideWhenUsed="1"/>
     <w:lsdException w:name="Table Web 1" w:semiHidden="1" w:unhideWhenUsed="1"/>
     <w:lsdException w:name="Table Web 2" w:semiHidden="1" w:unhideWhenUsed="1"/>
+    <w:lsdException w:name="Table Web 3" w:semiHidden="1" w:unhideWhenUsed="1"/>
     <w:lsdException w:name="Balloon Text" w:semiHidden="1" w:unhideWhenUsed="1"/>
     <w:lsdException w:name="Table Grid" w:uiPriority="39"/>
+    <w:lsdException w:name="Table Theme" w:semiHidden="1" w:unhideWhenUsed="1"/>
     <w:lsdException w:name="Placeholder Text" w:semiHidden="1"/>
     <w:lsdException w:name="No Spacing" w:uiPriority="1" w:qFormat="1"/>
     <w:lsdException w:name="Light Shading" w:uiPriority="60"/>

</xml_diff>

<commit_message>
Add kaggle CNN, created the CNN, to Do: Loss_function and training
</commit_message>
<xml_diff>
--- a/Notes.docx
+++ b/Notes.docx
@@ -65,6 +65,11 @@
       </w:r>
     </w:p>
     <w:p>
+      <w:pPr>
+        <w:rPr>
+          <w:rStyle w:val="Lienhypertexte"/>
+        </w:rPr>
+      </w:pPr>
       <w:hyperlink r:id="rId6" w:history="1">
         <w:r>
           <w:rPr>
@@ -74,11 +79,50 @@
         </w:r>
       </w:hyperlink>
     </w:p>
+    <w:p>
+      <w:pPr>
+        <w:pStyle w:val="Titre"/>
+        <w:rPr>
+          <w:rStyle w:val="Lienhypertexte"/>
+        </w:rPr>
+      </w:pPr>
+    </w:p>
+    <w:p>
+      <w:pPr>
+        <w:pStyle w:val="Titre"/>
+      </w:pPr>
+      <w:r>
+        <w:t>Transfer Learning</w:t>
+      </w:r>
+    </w:p>
+    <w:p>
+      <w:hyperlink r:id="rId7" w:history="1">
+        <w:r>
+          <w:rPr>
+            <w:rStyle w:val="Lienhypertexte"/>
+          </w:rPr>
+          <w:t>https://kratzert.github.io/2017/02/24/finetuning-alexnet-with-tensorflow.html</w:t>
+        </w:r>
+      </w:hyperlink>
+    </w:p>
+    <w:p/>
+    <w:p>
+      <w:hyperlink r:id="rId8" w:history="1">
+        <w:r>
+          <w:rPr>
+            <w:rStyle w:val="Lienhypertexte"/>
+          </w:rPr>
+          <w:t>http://warmspringwinds.github.io/tensorflow/tf-slim/2016/10/30/image-classification-and-segmentation-using-tensorflow-and-tf-slim/</w:t>
+        </w:r>
+      </w:hyperlink>
+    </w:p>
     <w:p/>
     <w:p>
       <w:bookmarkStart w:id="0" w:name="_GoBack"/>
       <w:bookmarkEnd w:id="0"/>
     </w:p>
+    <w:p/>
+    <w:p/>
     <w:sectPr>
       <w:pgSz w:w="11906" w:h="16838"/>
       <w:pgMar w:top="1440" w:right="1440" w:bottom="1440" w:left="1440" w:header="708" w:footer="708" w:gutter="0"/>

</xml_diff>

<commit_message>
Try to save the variables but doesn't work
</commit_message>
<xml_diff>
--- a/Notes.docx
+++ b/Notes.docx
@@ -118,9 +118,79 @@
     </w:p>
     <w:p/>
     <w:p>
+      <w:pPr>
+        <w:pStyle w:val="Titre"/>
+      </w:pPr>
+      <w:r>
+        <w:t>Saver</w:t>
+      </w:r>
+    </w:p>
+    <w:p/>
+    <w:p>
+      <w:hyperlink r:id="rId9" w:history="1">
+        <w:r>
+          <w:rPr>
+            <w:rStyle w:val="Lienhypertexte"/>
+          </w:rPr>
+          <w:t>https://nathanbrixius.wordpress.com/2016/05/24/checkpointing-and-reusing-tensorflow-models/</w:t>
+        </w:r>
+      </w:hyperlink>
+    </w:p>
+    <w:p>
+      <w:pPr>
+        <w:rPr>
+          <w:rStyle w:val="Lienhypertexte"/>
+        </w:rPr>
+      </w:pPr>
+      <w:hyperlink r:id="rId10" w:history="1">
+        <w:r>
+          <w:rPr>
+            <w:rStyle w:val="Lienhypertexte"/>
+          </w:rPr>
+          <w:t>https://blog.metaflow.fr/tensorflow-saving-restoring-and-mixing-multiple-models-c4c94d5d7125</w:t>
+        </w:r>
+      </w:hyperlink>
+    </w:p>
+    <w:p>
+      <w:hyperlink r:id="rId11" w:history="1">
+        <w:r>
+          <w:rPr>
+            <w:rStyle w:val="Lienhypertexte"/>
+          </w:rPr>
+          <w:t>http://cv-tricks.com/tensorflow-tutorial/save-restore-tensorflow-models-quick-complete-tutorial/</w:t>
+        </w:r>
+      </w:hyperlink>
+    </w:p>
+    <w:p/>
+    <w:p>
+      <w:pPr>
+        <w:rPr>
+          <w:rFonts w:asciiTheme="majorHAnsi" w:eastAsiaTheme="majorEastAsia" w:hAnsiTheme="majorHAnsi" w:cstheme="majorBidi"/>
+          <w:spacing w:val="-10"/>
+          <w:kern w:val="28"/>
+          <w:sz w:val="56"/>
+          <w:szCs w:val="56"/>
+        </w:rPr>
+      </w:pPr>
       <w:bookmarkStart w:id="0" w:name="_GoBack"/>
-      <w:bookmarkEnd w:id="0"/>
-    </w:p>
+      <w:r>
+        <w:rPr>
+          <w:rFonts w:asciiTheme="majorHAnsi" w:eastAsiaTheme="majorEastAsia" w:hAnsiTheme="majorHAnsi" w:cstheme="majorBidi"/>
+          <w:spacing w:val="-10"/>
+          <w:kern w:val="28"/>
+          <w:sz w:val="56"/>
+          <w:szCs w:val="56"/>
+        </w:rPr>
+        <w:t>Stop gradient</w:t>
+      </w:r>
+    </w:p>
+    <w:bookmarkEnd w:id="0"/>
+    <w:p>
+      <w:r>
+        <w:t>http://stackoverflow.com/questions/33727935/how-to-use-stop-gradient-in-tensorflow</w:t>
+      </w:r>
+    </w:p>
+    <w:p/>
     <w:p/>
     <w:p/>
     <w:sectPr>
@@ -614,6 +684,18 @@
       <w:shd w:val="clear" w:color="auto" w:fill="E6E6E6"/>
     </w:rPr>
   </w:style>
+  <w:style w:type="character" w:styleId="Lienhypertextesuivivisit">
+    <w:name w:val="FollowedHyperlink"/>
+    <w:basedOn w:val="Policepardfaut"/>
+    <w:uiPriority w:val="99"/>
+    <w:semiHidden/>
+    <w:unhideWhenUsed/>
+    <w:rsid w:val="00962E26"/>
+    <w:rPr>
+      <w:color w:val="954F72" w:themeColor="followedHyperlink"/>
+      <w:u w:val="single"/>
+    </w:rPr>
+  </w:style>
 </w:styles>
 </file>
 

</xml_diff>

<commit_message>
Version to handle GPU computation
</commit_message>
<xml_diff>
--- a/Notes.docx
+++ b/Notes.docx
@@ -5,6 +5,268 @@
     <w:p>
       <w:pPr>
         <w:pStyle w:val="Titre"/>
+        <w:rPr>
+          <w:lang w:val="fr-FR"/>
+        </w:rPr>
+      </w:pPr>
+      <w:r>
+        <w:rPr>
+          <w:lang w:val="fr-FR"/>
+        </w:rPr>
+        <w:t>TENSOR GPU</w:t>
+      </w:r>
+    </w:p>
+    <w:p>
+      <w:pPr>
+        <w:rPr>
+          <w:lang w:val="fr-FR"/>
+        </w:rPr>
+      </w:pPr>
+      <w:hyperlink r:id="rId4" w:history="1">
+        <w:r>
+          <w:rPr>
+            <w:rStyle w:val="Lienhypertexte"/>
+            <w:lang w:val="fr-FR"/>
+          </w:rPr>
+          <w:t>http://www.heatonresearch.com/2017/01/01/tensorflow-windows-gpu.html</w:t>
+        </w:r>
+      </w:hyperlink>
+    </w:p>
+    <w:p>
+      <w:pPr>
+        <w:rPr>
+          <w:rStyle w:val="Lienhypertexte"/>
+          <w:lang w:val="fr-FR"/>
+        </w:rPr>
+      </w:pPr>
+      <w:hyperlink r:id="rId5" w:history="1">
+        <w:r>
+          <w:rPr>
+            <w:rStyle w:val="Lienhypertexte"/>
+            <w:lang w:val="fr-FR"/>
+          </w:rPr>
+          <w:t>https://nitishmutha.github.io/tensorflow/2017/01/22/TensorFlow-with-gpu-for-windows.html</w:t>
+        </w:r>
+      </w:hyperlink>
+    </w:p>
+    <w:p>
+      <w:pPr>
+        <w:rPr>
+          <w:rStyle w:val="Lienhypertexte"/>
+          <w:lang w:val="fr-FR"/>
+        </w:rPr>
+      </w:pPr>
+    </w:p>
+    <w:p>
+      <w:r>
+        <w:t>Install Cudnn 5.1  not 6</w:t>
+      </w:r>
+    </w:p>
+    <w:p>
+      <w:r>
+        <w:t xml:space="preserve">For jupyter </w:t>
+      </w:r>
+    </w:p>
+    <w:p>
+      <w:r>
+        <w:rPr>
+          <w:rFonts w:ascii="Arial" w:hAnsi="Arial" w:cs="Arial"/>
+          <w:color w:val="797979"/>
+          <w:shd w:val="clear" w:color="auto" w:fill="FFFFFF"/>
+        </w:rPr>
+        <w:t xml:space="preserve">$ source activate </w:t>
+      </w:r>
+      <w:proofErr w:type="spellStart"/>
+      <w:r>
+        <w:rPr>
+          <w:rFonts w:ascii="Arial" w:hAnsi="Arial" w:cs="Arial"/>
+          <w:color w:val="797979"/>
+          <w:shd w:val="clear" w:color="auto" w:fill="FFFFFF"/>
+        </w:rPr>
+        <w:t>tensorflow</w:t>
+      </w:r>
+      <w:proofErr w:type="spellEnd"/>
+      <w:r>
+        <w:rPr>
+          <w:rFonts w:ascii="Arial" w:hAnsi="Arial" w:cs="Arial"/>
+          <w:color w:val="797979"/>
+        </w:rPr>
+        <w:br/>
+      </w:r>
+      <w:r>
+        <w:rPr>
+          <w:rFonts w:ascii="Arial" w:hAnsi="Arial" w:cs="Arial"/>
+          <w:color w:val="797979"/>
+          <w:shd w:val="clear" w:color="auto" w:fill="FFFFFF"/>
+        </w:rPr>
+        <w:t xml:space="preserve">$ </w:t>
+      </w:r>
+      <w:proofErr w:type="spellStart"/>
+      <w:r>
+        <w:rPr>
+          <w:rFonts w:ascii="Arial" w:hAnsi="Arial" w:cs="Arial"/>
+          <w:color w:val="797979"/>
+          <w:shd w:val="clear" w:color="auto" w:fill="FFFFFF"/>
+        </w:rPr>
+        <w:t>sudo</w:t>
+      </w:r>
+      <w:proofErr w:type="spellEnd"/>
+      <w:r>
+        <w:rPr>
+          <w:rFonts w:ascii="Arial" w:hAnsi="Arial" w:cs="Arial"/>
+          <w:color w:val="797979"/>
+          <w:shd w:val="clear" w:color="auto" w:fill="FFFFFF"/>
+        </w:rPr>
+        <w:t xml:space="preserve"> pip install </w:t>
+      </w:r>
+      <w:proofErr w:type="spellStart"/>
+      <w:r>
+        <w:rPr>
+          <w:rFonts w:ascii="Arial" w:hAnsi="Arial" w:cs="Arial"/>
+          <w:color w:val="797979"/>
+          <w:shd w:val="clear" w:color="auto" w:fill="FFFFFF"/>
+        </w:rPr>
+        <w:t>ipykernel</w:t>
+      </w:r>
+      <w:proofErr w:type="spellEnd"/>
+      <w:r>
+        <w:rPr>
+          <w:rFonts w:ascii="Arial" w:hAnsi="Arial" w:cs="Arial"/>
+          <w:color w:val="797979"/>
+        </w:rPr>
+        <w:br/>
+      </w:r>
+      <w:r>
+        <w:rPr>
+          <w:rFonts w:ascii="Arial" w:hAnsi="Arial" w:cs="Arial"/>
+          <w:color w:val="797979"/>
+          <w:shd w:val="clear" w:color="auto" w:fill="FFFFFF"/>
+        </w:rPr>
+        <w:t xml:space="preserve">$ python -m </w:t>
+      </w:r>
+      <w:proofErr w:type="spellStart"/>
+      <w:r>
+        <w:rPr>
+          <w:rFonts w:ascii="Arial" w:hAnsi="Arial" w:cs="Arial"/>
+          <w:color w:val="797979"/>
+          <w:shd w:val="clear" w:color="auto" w:fill="FFFFFF"/>
+        </w:rPr>
+        <w:t>ipykernel</w:t>
+      </w:r>
+      <w:proofErr w:type="spellEnd"/>
+      <w:r>
+        <w:rPr>
+          <w:rFonts w:ascii="Arial" w:hAnsi="Arial" w:cs="Arial"/>
+          <w:color w:val="797979"/>
+          <w:shd w:val="clear" w:color="auto" w:fill="FFFFFF"/>
+        </w:rPr>
+        <w:t xml:space="preserve"> install --user --name </w:t>
+      </w:r>
+      <w:proofErr w:type="spellStart"/>
+      <w:r>
+        <w:rPr>
+          <w:rFonts w:ascii="Arial" w:hAnsi="Arial" w:cs="Arial"/>
+          <w:color w:val="797979"/>
+          <w:shd w:val="clear" w:color="auto" w:fill="FFFFFF"/>
+        </w:rPr>
+        <w:t>tensorflow</w:t>
+      </w:r>
+      <w:proofErr w:type="spellEnd"/>
+      <w:r>
+        <w:rPr>
+          <w:rFonts w:ascii="Arial" w:hAnsi="Arial" w:cs="Arial"/>
+          <w:color w:val="797979"/>
+          <w:shd w:val="clear" w:color="auto" w:fill="FFFFFF"/>
+        </w:rPr>
+        <w:t xml:space="preserve"> --display-name "</w:t>
+      </w:r>
+      <w:proofErr w:type="spellStart"/>
+      <w:r>
+        <w:rPr>
+          <w:rFonts w:ascii="Arial" w:hAnsi="Arial" w:cs="Arial"/>
+          <w:color w:val="797979"/>
+          <w:shd w:val="clear" w:color="auto" w:fill="FFFFFF"/>
+        </w:rPr>
+        <w:t>conda</w:t>
+      </w:r>
+      <w:proofErr w:type="spellEnd"/>
+      <w:r>
+        <w:rPr>
+          <w:rFonts w:ascii="Arial" w:hAnsi="Arial" w:cs="Arial"/>
+          <w:color w:val="797979"/>
+          <w:shd w:val="clear" w:color="auto" w:fill="FFFFFF"/>
+        </w:rPr>
+        <w:t xml:space="preserve"> </w:t>
+      </w:r>
+      <w:proofErr w:type="spellStart"/>
+      <w:r>
+        <w:rPr>
+          <w:rFonts w:ascii="Arial" w:hAnsi="Arial" w:cs="Arial"/>
+          <w:color w:val="797979"/>
+          <w:shd w:val="clear" w:color="auto" w:fill="FFFFFF"/>
+        </w:rPr>
+        <w:t>env</w:t>
+      </w:r>
+      <w:proofErr w:type="spellEnd"/>
+      <w:r>
+        <w:rPr>
+          <w:rFonts w:ascii="Arial" w:hAnsi="Arial" w:cs="Arial"/>
+          <w:color w:val="797979"/>
+          <w:shd w:val="clear" w:color="auto" w:fill="FFFFFF"/>
+        </w:rPr>
+        <w:t xml:space="preserve"> </w:t>
+      </w:r>
+      <w:proofErr w:type="spellStart"/>
+      <w:r>
+        <w:rPr>
+          <w:rFonts w:ascii="Arial" w:hAnsi="Arial" w:cs="Arial"/>
+          <w:color w:val="797979"/>
+          <w:shd w:val="clear" w:color="auto" w:fill="FFFFFF"/>
+        </w:rPr>
+        <w:t>tensorflow</w:t>
+      </w:r>
+      <w:proofErr w:type="spellEnd"/>
+      <w:r>
+        <w:rPr>
+          <w:rFonts w:ascii="Arial" w:hAnsi="Arial" w:cs="Arial"/>
+          <w:color w:val="797979"/>
+          <w:shd w:val="clear" w:color="auto" w:fill="FFFFFF"/>
+        </w:rPr>
+        <w:t>"</w:t>
+      </w:r>
+      <w:bookmarkStart w:id="0" w:name="_GoBack"/>
+      <w:bookmarkEnd w:id="0"/>
+    </w:p>
+    <w:p/>
+    <w:p>
+      <w:r>
+        <w:br w:type="page"/>
+      </w:r>
+    </w:p>
+    <w:p>
+      <w:pPr>
+        <w:rPr>
+          <w:rFonts w:asciiTheme="majorHAnsi" w:eastAsiaTheme="majorEastAsia" w:hAnsiTheme="majorHAnsi" w:cstheme="majorBidi"/>
+          <w:spacing w:val="-10"/>
+          <w:kern w:val="28"/>
+          <w:sz w:val="56"/>
+          <w:szCs w:val="56"/>
+        </w:rPr>
+      </w:pPr>
+    </w:p>
+    <w:p>
+      <w:pPr>
+        <w:pStyle w:val="Titre"/>
+      </w:pPr>
+    </w:p>
+    <w:p>
+      <w:pPr>
+        <w:pStyle w:val="Titre"/>
+      </w:pPr>
+    </w:p>
+    <w:p>
+      <w:pPr>
+        <w:pStyle w:val="Titre"/>
       </w:pPr>
       <w:r>
         <w:t>First CNN</w:t>
@@ -19,7 +281,7 @@
       <w:r>
         <w:t xml:space="preserve">Use the architecture </w:t>
       </w:r>
-      <w:hyperlink r:id="rId4" w:history="1">
+      <w:hyperlink r:id="rId6" w:history="1">
         <w:r>
           <w:rPr>
             <w:rStyle w:val="Lienhypertexte"/>
@@ -44,7 +306,7 @@
       </w:r>
     </w:p>
     <w:p>
-      <w:hyperlink r:id="rId5" w:history="1">
+      <w:hyperlink r:id="rId7" w:history="1">
         <w:r>
           <w:rPr>
             <w:rStyle w:val="Lienhypertexte"/>
@@ -70,7 +332,7 @@
           <w:rStyle w:val="Lienhypertexte"/>
         </w:rPr>
       </w:pPr>
-      <w:hyperlink r:id="rId6" w:history="1">
+      <w:hyperlink r:id="rId8" w:history="1">
         <w:r>
           <w:rPr>
             <w:rStyle w:val="Lienhypertexte"/>
@@ -96,7 +358,7 @@
       </w:r>
     </w:p>
     <w:p>
-      <w:hyperlink r:id="rId7" w:history="1">
+      <w:hyperlink r:id="rId9" w:history="1">
         <w:r>
           <w:rPr>
             <w:rStyle w:val="Lienhypertexte"/>
@@ -107,7 +369,7 @@
     </w:p>
     <w:p/>
     <w:p>
-      <w:hyperlink r:id="rId8" w:history="1">
+      <w:hyperlink r:id="rId10" w:history="1">
         <w:r>
           <w:rPr>
             <w:rStyle w:val="Lienhypertexte"/>
@@ -127,7 +389,7 @@
     </w:p>
     <w:p/>
     <w:p>
-      <w:hyperlink r:id="rId9" w:history="1">
+      <w:hyperlink r:id="rId11" w:history="1">
         <w:r>
           <w:rPr>
             <w:rStyle w:val="Lienhypertexte"/>
@@ -142,7 +404,7 @@
           <w:rStyle w:val="Lienhypertexte"/>
         </w:rPr>
       </w:pPr>
-      <w:hyperlink r:id="rId10" w:history="1">
+      <w:hyperlink r:id="rId12" w:history="1">
         <w:r>
           <w:rPr>
             <w:rStyle w:val="Lienhypertexte"/>
@@ -152,7 +414,7 @@
       </w:hyperlink>
     </w:p>
     <w:p>
-      <w:hyperlink r:id="rId11" w:history="1">
+      <w:hyperlink r:id="rId13" w:history="1">
         <w:r>
           <w:rPr>
             <w:rStyle w:val="Lienhypertexte"/>
@@ -172,7 +434,6 @@
           <w:szCs w:val="56"/>
         </w:rPr>
       </w:pPr>
-      <w:bookmarkStart w:id="0" w:name="_GoBack"/>
       <w:r>
         <w:rPr>
           <w:rFonts w:asciiTheme="majorHAnsi" w:eastAsiaTheme="majorEastAsia" w:hAnsiTheme="majorHAnsi" w:cstheme="majorBidi"/>
@@ -184,7 +445,6 @@
         <w:t>Stop gradient</w:t>
       </w:r>
     </w:p>
-    <w:bookmarkEnd w:id="0"/>
     <w:p>
       <w:r>
         <w:t>http://stackoverflow.com/questions/33727935/how-to-use-stop-gradient-in-tensorflow</w:t>

</xml_diff>

<commit_message>
Load the batches only when computing them
</commit_message>
<xml_diff>
--- a/Notes.docx
+++ b/Notes.docx
@@ -2,6 +2,24 @@
 <file path=word/document.xml><?xml version="1.0" encoding="utf-8"?>
 <w:document xmlns:wpc="http://schemas.microsoft.com/office/word/2010/wordprocessingCanvas" xmlns:cx="http://schemas.microsoft.com/office/drawing/2014/chartex" xmlns:cx1="http://schemas.microsoft.com/office/drawing/2015/9/8/chartex" xmlns:cx2="http://schemas.microsoft.com/office/drawing/2015/10/21/chartex" xmlns:cx3="http://schemas.microsoft.com/office/drawing/2016/5/9/chartex" xmlns:cx4="http://schemas.microsoft.com/office/drawing/2016/5/10/chartex" xmlns:cx5="http://schemas.microsoft.com/office/drawing/2016/5/11/chartex" xmlns:cx6="http://schemas.microsoft.com/office/drawing/2016/5/12/chartex" xmlns:cx7="http://schemas.microsoft.com/office/drawing/2016/5/13/chartex" xmlns:cx8="http://schemas.microsoft.com/office/drawing/2016/5/14/chartex" xmlns:mc="http://schemas.openxmlformats.org/markup-compatibility/2006" xmlns:aink="http://schemas.microsoft.com/office/drawing/2016/ink" xmlns:o="urn:schemas-microsoft-com:office:office" xmlns:r="http://schemas.openxmlformats.org/officeDocument/2006/relationships" xmlns:m="http://schemas.openxmlformats.org/officeDocument/2006/math" xmlns:v="urn:schemas-microsoft-com:vml" xmlns:wp14="http://schemas.microsoft.com/office/word/2010/wordprocessingDrawing" xmlns:wp="http://schemas.openxmlformats.org/drawingml/2006/wordprocessingDrawing" xmlns:w10="urn:schemas-microsoft-com:office:word" xmlns:w="http://schemas.openxmlformats.org/wordprocessingml/2006/main" xmlns:w14="http://schemas.microsoft.com/office/word/2010/wordml" xmlns:w15="http://schemas.microsoft.com/office/word/2012/wordml" xmlns:w16se="http://schemas.microsoft.com/office/word/2015/wordml/symex" xmlns:wpg="http://schemas.microsoft.com/office/word/2010/wordprocessingGroup" xmlns:wpi="http://schemas.microsoft.com/office/word/2010/wordprocessingInk" xmlns:wne="http://schemas.microsoft.com/office/word/2006/wordml" xmlns:wps="http://schemas.microsoft.com/office/word/2010/wordprocessingShape" mc:Ignorable="w14 w15 w16se wp14">
   <w:body>
+    <w:p>
+      <w:pPr>
+        <w:pStyle w:val="Titre"/>
+        <w:rPr>
+          <w:lang w:val="fr-FR"/>
+        </w:rPr>
+      </w:pPr>
+      <w:bookmarkStart w:id="0" w:name="_GoBack"/>
+      <w:bookmarkEnd w:id="0"/>
+    </w:p>
+    <w:p>
+      <w:pPr>
+        <w:pStyle w:val="Titre"/>
+        <w:rPr>
+          <w:lang w:val="fr-FR"/>
+        </w:rPr>
+      </w:pPr>
+    </w:p>
     <w:p>
       <w:pPr>
         <w:pStyle w:val="Titre"/>
@@ -59,12 +77,36 @@
     </w:p>
     <w:p>
       <w:r>
-        <w:t>Install Cudnn 5.1  not 6</w:t>
-      </w:r>
-    </w:p>
-    <w:p>
-      <w:r>
-        <w:t xml:space="preserve">For jupyter </w:t>
+        <w:t xml:space="preserve">Install </w:t>
+      </w:r>
+      <w:proofErr w:type="spellStart"/>
+      <w:r>
+        <w:t>Cudnn</w:t>
+      </w:r>
+      <w:proofErr w:type="spellEnd"/>
+      <w:r>
+        <w:t xml:space="preserve"> </w:t>
+      </w:r>
+      <w:proofErr w:type="gramStart"/>
+      <w:r>
+        <w:t>5.1  not</w:t>
+      </w:r>
+      <w:proofErr w:type="gramEnd"/>
+      <w:r>
+        <w:t xml:space="preserve"> 6</w:t>
+      </w:r>
+    </w:p>
+    <w:p>
+      <w:r>
+        <w:t xml:space="preserve">For </w:t>
+      </w:r>
+      <w:proofErr w:type="spellStart"/>
+      <w:r>
+        <w:t>jupyter</w:t>
+      </w:r>
+      <w:proofErr w:type="spellEnd"/>
+      <w:r>
+        <w:t xml:space="preserve"> </w:t>
       </w:r>
     </w:p>
     <w:p>
@@ -234,8 +276,6 @@
         </w:rPr>
         <w:t>"</w:t>
       </w:r>
-      <w:bookmarkStart w:id="0" w:name="_GoBack"/>
-      <w:bookmarkEnd w:id="0"/>
     </w:p>
     <w:p/>
     <w:p>

</xml_diff>